<commit_message>
Đặc tả các giao diện vừa commit.
</commit_message>
<xml_diff>
--- a/trunk/Document/ThietKeGiaoDien.docx
+++ b/trunk/Document/ThietKeGiaoDien.docx
@@ -3,39 +3,1439 @@
 <w:document xmlns:ve="http://schemas.openxmlformats.org/markup-compatibility/2006" xmlns:o="urn:schemas-microsoft-com:office:office" xmlns:r="http://schemas.openxmlformats.org/officeDocument/2006/relationships" xmlns:m="http://schemas.openxmlformats.org/officeDocument/2006/math" xmlns:v="urn:schemas-microsoft-com:vml" xmlns:wp="http://schemas.openxmlformats.org/drawingml/2006/wordprocessingDrawing" xmlns:w10="urn:schemas-microsoft-com:office:word" xmlns:w="http://schemas.openxmlformats.org/wordprocessingml/2006/main" xmlns:wne="http://schemas.microsoft.com/office/word/2006/wordml">
   <w:body>
     <w:p>
-      <w:r>
-        <w:t xml:space="preserve">HOÀN CHỈNH THIẾT KẾ </w:t>
-      </w:r>
-      <w:r>
-        <w:t>GIAO DIỆN</w:t>
-      </w:r>
-      <w:r>
-        <w:t xml:space="preserve"> TẠI ĐÂY.</w:t>
-      </w:r>
+      <w:pPr>
+        <w:pStyle w:val="Title"/>
+        <w:rPr>
+          <w:rFonts w:ascii="Times New Roman" w:hAnsi="Times New Roman" w:cs="Times New Roman"/>
+        </w:rPr>
+      </w:pPr>
+      <w:r>
+        <w:t>THI</w:t>
+      </w:r>
+      <w:r>
+        <w:rPr>
+          <w:rFonts w:ascii="Times New Roman" w:hAnsi="Times New Roman" w:cs="Times New Roman"/>
+        </w:rPr>
+        <w:t>ẾT KẾ GIAO DIỆN</w:t>
+      </w:r>
+    </w:p>
+    <w:p>
+      <w:pPr>
+        <w:pStyle w:val="Heading1"/>
+      </w:pPr>
     </w:p>
     <w:p/>
     <w:p>
-      <w:r>
-        <w:t xml:space="preserve">=&gt; CHÚ Ý: </w:t>
-      </w:r>
-      <w:r>
-        <w:br/>
-      </w:r>
-      <w:r>
-        <w:t>- DỰA TRÊN YÊU CẦU THẦY ĐƯA RA VÀO NGÀY THỨ 2 (17/05).</w:t>
-      </w:r>
-      <w:r>
-        <w:br/>
-        <w:t xml:space="preserve">- </w:t>
-      </w:r>
-      <w:r>
-        <w:t>CHÚ Ý CÁC YÊU CẦU VỀ GIAO DIỆN CHO MENU</w:t>
-      </w:r>
-      <w:r>
-        <w:t>.</w:t>
-      </w:r>
-    </w:p>
+      <w:pPr>
+        <w:rPr>
+          <w:rFonts w:asciiTheme="majorHAnsi" w:eastAsiaTheme="majorEastAsia" w:hAnsiTheme="majorHAnsi" w:cstheme="majorBidi"/>
+          <w:color w:val="365F91" w:themeColor="accent1" w:themeShade="BF"/>
+          <w:sz w:val="28"/>
+          <w:szCs w:val="28"/>
+        </w:rPr>
+      </w:pPr>
+      <w:r>
+        <w:br w:type="page"/>
+      </w:r>
+    </w:p>
+    <w:p>
+      <w:pPr>
+        <w:pStyle w:val="Heading1"/>
+        <w:numPr>
+          <w:ilvl w:val="0"/>
+          <w:numId w:val="1"/>
+        </w:numPr>
+        <w:rPr>
+          <w:rFonts w:ascii="Times New Roman" w:hAnsi="Times New Roman" w:cs="Times New Roman"/>
+        </w:rPr>
+      </w:pPr>
+      <w:r>
+        <w:lastRenderedPageBreak/>
+        <w:t>Qu</w:t>
+      </w:r>
+      <w:r>
+        <w:rPr>
+          <w:rFonts w:ascii="Times New Roman" w:hAnsi="Times New Roman" w:cs="Times New Roman"/>
+        </w:rPr>
+        <w:t>ản lý địa điểm</w:t>
+      </w:r>
+    </w:p>
+    <w:p>
+      <w:pPr>
+        <w:pStyle w:val="Heading2"/>
+        <w:numPr>
+          <w:ilvl w:val="1"/>
+          <w:numId w:val="1"/>
+        </w:numPr>
+        <w:rPr>
+          <w:rFonts w:ascii="Times New Roman" w:hAnsi="Times New Roman" w:cs="Times New Roman"/>
+        </w:rPr>
+      </w:pPr>
+      <w:r>
+        <w:t>Ti</w:t>
+      </w:r>
+      <w:r>
+        <w:rPr>
+          <w:rFonts w:ascii="Times New Roman" w:hAnsi="Times New Roman" w:cs="Times New Roman"/>
+        </w:rPr>
+        <w:t>ếp nhận địa điểm</w:t>
+      </w:r>
+    </w:p>
+    <w:p>
+      <w:pPr>
+        <w:ind w:left="360"/>
+      </w:pPr>
+      <w:r>
+        <w:rPr>
+          <w:noProof/>
+        </w:rPr>
+        <w:drawing>
+          <wp:inline distT="0" distB="0" distL="0" distR="0">
+            <wp:extent cx="5943600" cy="2210430"/>
+            <wp:effectExtent l="19050" t="0" r="0" b="0"/>
+            <wp:docPr id="1" name="Picture 1"/>
+            <wp:cNvGraphicFramePr>
+              <a:graphicFrameLocks xmlns:a="http://schemas.openxmlformats.org/drawingml/2006/main" noChangeAspect="1"/>
+            </wp:cNvGraphicFramePr>
+            <a:graphic xmlns:a="http://schemas.openxmlformats.org/drawingml/2006/main">
+              <a:graphicData uri="http://schemas.openxmlformats.org/drawingml/2006/picture">
+                <pic:pic xmlns:pic="http://schemas.openxmlformats.org/drawingml/2006/picture">
+                  <pic:nvPicPr>
+                    <pic:cNvPr id="0" name="Picture 1"/>
+                    <pic:cNvPicPr>
+                      <a:picLocks noChangeAspect="1" noChangeArrowheads="1"/>
+                    </pic:cNvPicPr>
+                  </pic:nvPicPr>
+                  <pic:blipFill>
+                    <a:blip r:embed="rId5"/>
+                    <a:srcRect/>
+                    <a:stretch>
+                      <a:fillRect/>
+                    </a:stretch>
+                  </pic:blipFill>
+                  <pic:spPr bwMode="auto">
+                    <a:xfrm>
+                      <a:off x="0" y="0"/>
+                      <a:ext cx="5943600" cy="2210430"/>
+                    </a:xfrm>
+                    <a:prstGeom prst="rect">
+                      <a:avLst/>
+                    </a:prstGeom>
+                    <a:noFill/>
+                    <a:ln w="9525">
+                      <a:noFill/>
+                      <a:miter lim="800000"/>
+                      <a:headEnd/>
+                      <a:tailEnd/>
+                    </a:ln>
+                  </pic:spPr>
+                </pic:pic>
+              </a:graphicData>
+            </a:graphic>
+          </wp:inline>
+        </w:drawing>
+      </w:r>
+    </w:p>
+    <w:tbl>
+      <w:tblPr>
+        <w:tblStyle w:val="TableGrid"/>
+        <w:tblW w:w="9576" w:type="dxa"/>
+        <w:tblInd w:w="534" w:type="dxa"/>
+        <w:tblLook w:val="04A0"/>
+      </w:tblPr>
+      <w:tblGrid>
+        <w:gridCol w:w="3969"/>
+        <w:gridCol w:w="5607"/>
+      </w:tblGrid>
+      <w:tr>
+        <w:tc>
+          <w:tcPr>
+            <w:tcW w:w="3969" w:type="dxa"/>
+            <w:shd w:val="clear" w:color="auto" w:fill="403152" w:themeFill="accent4" w:themeFillShade="80"/>
+          </w:tcPr>
+          <w:p>
+            <w:r>
+              <w:t>Sự kiện chính</w:t>
+            </w:r>
+          </w:p>
+        </w:tc>
+        <w:tc>
+          <w:tcPr>
+            <w:tcW w:w="5607" w:type="dxa"/>
+            <w:shd w:val="clear" w:color="auto" w:fill="403152" w:themeFill="accent4" w:themeFillShade="80"/>
+          </w:tcPr>
+          <w:p>
+            <w:r>
+              <w:t>Mô tả</w:t>
+            </w:r>
+          </w:p>
+        </w:tc>
+      </w:tr>
+      <w:tr>
+        <w:tc>
+          <w:tcPr>
+            <w:tcW w:w="3969" w:type="dxa"/>
+          </w:tcPr>
+          <w:p>
+            <w:r>
+              <w:t>Frm_TiepNhanDiaDiem_Load</w:t>
+            </w:r>
+          </w:p>
+        </w:tc>
+        <w:tc>
+          <w:tcPr>
+            <w:tcW w:w="5607" w:type="dxa"/>
+          </w:tcPr>
+          <w:p>
+            <w:r>
+              <w:t>Load danh sách các tên miền email (đã thêm trong CSDL</w:t>
+            </w:r>
+            <w:r>
+              <w:t xml:space="preserve"> bảng TEN_MIEN_EMAIL</w:t>
+            </w:r>
+            <w:r>
+              <w:t>) – tính tiện dụng</w:t>
+            </w:r>
+          </w:p>
+        </w:tc>
+      </w:tr>
+      <w:tr>
+        <w:tc>
+          <w:tcPr>
+            <w:tcW w:w="3969" w:type="dxa"/>
+          </w:tcPr>
+          <w:p>
+            <w:r>
+              <w:t>btnLuu_Click</w:t>
+            </w:r>
+          </w:p>
+        </w:tc>
+        <w:tc>
+          <w:tcPr>
+            <w:tcW w:w="5607" w:type="dxa"/>
+          </w:tcPr>
+          <w:p>
+            <w:r>
+              <w:t>Lưu vào CSDL</w:t>
+            </w:r>
+          </w:p>
+        </w:tc>
+      </w:tr>
+      <w:tr>
+        <w:tc>
+          <w:tcPr>
+            <w:tcW w:w="3969" w:type="dxa"/>
+          </w:tcPr>
+          <w:p>
+            <w:r>
+              <w:t>btnHuy_Click</w:t>
+            </w:r>
+          </w:p>
+        </w:tc>
+        <w:tc>
+          <w:tcPr>
+            <w:tcW w:w="5607" w:type="dxa"/>
+          </w:tcPr>
+          <w:p>
+            <w:r>
+              <w:t>Xóa trắng các textbox và combobox</w:t>
+            </w:r>
+          </w:p>
+        </w:tc>
+      </w:tr>
+      <w:tr>
+        <w:tc>
+          <w:tcPr>
+            <w:tcW w:w="3969" w:type="dxa"/>
+          </w:tcPr>
+          <w:p>
+            <w:r>
+              <w:t>btnThoat_Click</w:t>
+            </w:r>
+          </w:p>
+        </w:tc>
+        <w:tc>
+          <w:tcPr>
+            <w:tcW w:w="5607" w:type="dxa"/>
+          </w:tcPr>
+          <w:p>
+            <w:r>
+              <w:t>Hỏi có muốn thoát hay không? Nếu đồng ý, thì thoát chương trình. (Kiểm tra kết quả trả về của MessageBox bằng DialogResult).</w:t>
+            </w:r>
+          </w:p>
+        </w:tc>
+      </w:tr>
+    </w:tbl>
     <w:p/>
+    <w:p>
+      <w:pPr>
+        <w:ind w:left="720"/>
+        <w:rPr>
+          <w:i/>
+        </w:rPr>
+      </w:pPr>
+      <w:r>
+        <w:rPr>
+          <w:i/>
+        </w:rPr>
+        <w:t>Lưu ý: tọa độ trên giao diện được tách riêng thành x và y</w:t>
+      </w:r>
+      <w:r>
+        <w:rPr>
+          <w:i/>
+        </w:rPr>
+        <w:t xml:space="preserve"> vì tính tiện dụng</w:t>
+      </w:r>
+      <w:r>
+        <w:rPr>
+          <w:i/>
+        </w:rPr>
+        <w:t xml:space="preserve"> nhưng trong CSDL chỉ lưu theo dạng (x, y) =&gt; cần có xử lý trước khi lưu trữ.</w:t>
+      </w:r>
+    </w:p>
+    <w:p>
+      <w:pPr>
+        <w:pStyle w:val="Heading2"/>
+        <w:numPr>
+          <w:ilvl w:val="1"/>
+          <w:numId w:val="1"/>
+        </w:numPr>
+        <w:rPr>
+          <w:rFonts w:ascii="Times New Roman" w:hAnsi="Times New Roman" w:cs="Times New Roman"/>
+        </w:rPr>
+      </w:pPr>
+      <w:r>
+        <w:lastRenderedPageBreak/>
+        <w:t>C</w:t>
+      </w:r>
+      <w:r>
+        <w:rPr>
+          <w:rFonts w:ascii="Times New Roman" w:hAnsi="Times New Roman" w:cs="Times New Roman"/>
+        </w:rPr>
+        <w:t>ập nhật thông tin địa điểm</w:t>
+      </w:r>
+    </w:p>
+    <w:p>
+      <w:pPr>
+        <w:ind w:left="360"/>
+      </w:pPr>
+      <w:r>
+        <w:rPr>
+          <w:noProof/>
+        </w:rPr>
+        <w:drawing>
+          <wp:inline distT="0" distB="0" distL="0" distR="0">
+            <wp:extent cx="5943600" cy="4269585"/>
+            <wp:effectExtent l="19050" t="0" r="0" b="0"/>
+            <wp:docPr id="4" name="Picture 4"/>
+            <wp:cNvGraphicFramePr>
+              <a:graphicFrameLocks xmlns:a="http://schemas.openxmlformats.org/drawingml/2006/main" noChangeAspect="1"/>
+            </wp:cNvGraphicFramePr>
+            <a:graphic xmlns:a="http://schemas.openxmlformats.org/drawingml/2006/main">
+              <a:graphicData uri="http://schemas.openxmlformats.org/drawingml/2006/picture">
+                <pic:pic xmlns:pic="http://schemas.openxmlformats.org/drawingml/2006/picture">
+                  <pic:nvPicPr>
+                    <pic:cNvPr id="0" name="Picture 4"/>
+                    <pic:cNvPicPr>
+                      <a:picLocks noChangeAspect="1" noChangeArrowheads="1"/>
+                    </pic:cNvPicPr>
+                  </pic:nvPicPr>
+                  <pic:blipFill>
+                    <a:blip r:embed="rId6"/>
+                    <a:srcRect/>
+                    <a:stretch>
+                      <a:fillRect/>
+                    </a:stretch>
+                  </pic:blipFill>
+                  <pic:spPr bwMode="auto">
+                    <a:xfrm>
+                      <a:off x="0" y="0"/>
+                      <a:ext cx="5943600" cy="4269585"/>
+                    </a:xfrm>
+                    <a:prstGeom prst="rect">
+                      <a:avLst/>
+                    </a:prstGeom>
+                    <a:noFill/>
+                    <a:ln w="9525">
+                      <a:noFill/>
+                      <a:miter lim="800000"/>
+                      <a:headEnd/>
+                      <a:tailEnd/>
+                    </a:ln>
+                  </pic:spPr>
+                </pic:pic>
+              </a:graphicData>
+            </a:graphic>
+          </wp:inline>
+        </w:drawing>
+      </w:r>
+    </w:p>
+    <w:tbl>
+      <w:tblPr>
+        <w:tblStyle w:val="TableGrid"/>
+        <w:tblW w:w="9576" w:type="dxa"/>
+        <w:tblInd w:w="534" w:type="dxa"/>
+        <w:tblLook w:val="04A0"/>
+      </w:tblPr>
+      <w:tblGrid>
+        <w:gridCol w:w="4780"/>
+        <w:gridCol w:w="4796"/>
+      </w:tblGrid>
+      <w:tr>
+        <w:tc>
+          <w:tcPr>
+            <w:tcW w:w="3969" w:type="dxa"/>
+            <w:shd w:val="clear" w:color="auto" w:fill="403152" w:themeFill="accent4" w:themeFillShade="80"/>
+          </w:tcPr>
+          <w:p>
+            <w:r>
+              <w:t>Sự kiện chính</w:t>
+            </w:r>
+          </w:p>
+        </w:tc>
+        <w:tc>
+          <w:tcPr>
+            <w:tcW w:w="5607" w:type="dxa"/>
+            <w:shd w:val="clear" w:color="auto" w:fill="403152" w:themeFill="accent4" w:themeFillShade="80"/>
+          </w:tcPr>
+          <w:p>
+            <w:r>
+              <w:t>Mô tả</w:t>
+            </w:r>
+          </w:p>
+        </w:tc>
+      </w:tr>
+      <w:tr>
+        <w:tc>
+          <w:tcPr>
+            <w:tcW w:w="3969" w:type="dxa"/>
+          </w:tcPr>
+          <w:p>
+            <w:r>
+              <w:t>Frm_TiepNhanDiaDiem_Load</w:t>
+            </w:r>
+          </w:p>
+        </w:tc>
+        <w:tc>
+          <w:tcPr>
+            <w:tcW w:w="5607" w:type="dxa"/>
+          </w:tcPr>
+          <w:p>
+            <w:r>
+              <w:t xml:space="preserve">Load danh sách </w:t>
+            </w:r>
+            <w:r>
+              <w:t>tất cả các địa điểm, gán vô DataSource của lsv_DanhSachDiaDiem</w:t>
+            </w:r>
+            <w:r>
+              <w:t>, danh sách các loại địa điểm vào ComboBox cbo_LoaiDiaDiem.</w:t>
+            </w:r>
+          </w:p>
+        </w:tc>
+      </w:tr>
+      <w:tr>
+        <w:tc>
+          <w:tcPr>
+            <w:tcW w:w="3969" w:type="dxa"/>
+          </w:tcPr>
+          <w:p>
+            <w:r>
+              <w:t>btnTim</w:t>
+            </w:r>
+            <w:r>
+              <w:t>_Click</w:t>
+            </w:r>
+          </w:p>
+        </w:tc>
+        <w:tc>
+          <w:tcPr>
+            <w:tcW w:w="5607" w:type="dxa"/>
+          </w:tcPr>
+          <w:p>
+            <w:r>
+              <w:t>Tìm trên CSDL dựa trên các tiêu chí tìm kiếm. Kiểm tra checkbox chk_TimChinhXac để xem có tìm chính xác hay không. Nếu tìm không chính xác điều kiện là OR (tên và địa chỉ) và sử dụng LIKE. Nếu chính xác, sử dụng điều kiệ</w:t>
+            </w:r>
+            <w:r>
+              <w:t>n AND và toán tử = để so sánh (trong câu lệnh SQL).</w:t>
+            </w:r>
+          </w:p>
+          <w:p>
+            <w:r>
+              <w:t>Đưa kết quả tìm được vào lsv_DanhSachDiaDiem.</w:t>
+            </w:r>
+          </w:p>
+        </w:tc>
+      </w:tr>
+      <w:tr>
+        <w:tc>
+          <w:tcPr>
+            <w:tcW w:w="3969" w:type="dxa"/>
+          </w:tcPr>
+          <w:p>
+            <w:r>
+              <w:t>Txt_TenDiaDiem_Changed, cbo_LoaiDiaDiem_SelectionChanged, …</w:t>
+            </w:r>
+          </w:p>
+        </w:tc>
+        <w:tc>
+          <w:tcPr>
+            <w:tcW w:w="5607" w:type="dxa"/>
+          </w:tcPr>
+          <w:p>
+            <w:r>
+              <w:t>Enable btn_Luu</w:t>
+            </w:r>
+          </w:p>
+        </w:tc>
+      </w:tr>
+      <w:tr>
+        <w:tc>
+          <w:tcPr>
+            <w:tcW w:w="3969" w:type="dxa"/>
+          </w:tcPr>
+          <w:p>
+            <w:r>
+              <w:t>Lsv_DanhSachDiaDiem_SelectionChanged</w:t>
+            </w:r>
+          </w:p>
+        </w:tc>
+        <w:tc>
+          <w:tcPr>
+            <w:tcW w:w="5607" w:type="dxa"/>
+          </w:tcPr>
+          <w:p>
+            <w:r>
+              <w:t xml:space="preserve">Hiển thị thông tin của dòng được chọn </w:t>
+            </w:r>
+            <w:r>
+              <w:lastRenderedPageBreak/>
+              <w:t>xuống phía dưới (grb_ThongTinDiaDiem)</w:t>
+            </w:r>
+          </w:p>
+        </w:tc>
+      </w:tr>
+      <w:tr>
+        <w:tc>
+          <w:tcPr>
+            <w:tcW w:w="3969" w:type="dxa"/>
+          </w:tcPr>
+          <w:p>
+            <w:r>
+              <w:lastRenderedPageBreak/>
+              <w:t>btnThoat_Click</w:t>
+            </w:r>
+          </w:p>
+        </w:tc>
+        <w:tc>
+          <w:tcPr>
+            <w:tcW w:w="5607" w:type="dxa"/>
+          </w:tcPr>
+          <w:p>
+            <w:r>
+              <w:t>Hỏi có muốn thoát hay không? Nếu đồng ý, thì thoát chương trình. (Kiểm tra kết quả trả về của MessageBox bằng DialogResult).</w:t>
+            </w:r>
+          </w:p>
+        </w:tc>
+      </w:tr>
+    </w:tbl>
+    <w:p>
+      <w:pPr>
+        <w:ind w:left="360"/>
+      </w:pPr>
+    </w:p>
+    <w:p>
+      <w:pPr>
+        <w:ind w:left="360"/>
+        <w:rPr>
+          <w:i/>
+        </w:rPr>
+      </w:pPr>
+      <w:r>
+        <w:tab/>
+      </w:r>
+      <w:r>
+        <w:rPr>
+          <w:i/>
+        </w:rPr>
+        <w:t>Lưu ý: tọa độ trong CSDL lưu dạng (x, y), cần xử lý chuỗi trước khi đưa lên màn hình.</w:t>
+      </w:r>
+    </w:p>
+    <w:p>
+      <w:pPr>
+        <w:pStyle w:val="Heading2"/>
+        <w:numPr>
+          <w:ilvl w:val="1"/>
+          <w:numId w:val="1"/>
+        </w:numPr>
+        <w:rPr>
+          <w:rFonts w:ascii="Times New Roman" w:hAnsi="Times New Roman" w:cs="Times New Roman"/>
+        </w:rPr>
+      </w:pPr>
+      <w:r>
+        <w:t>Xóa đ</w:t>
+      </w:r>
+      <w:r>
+        <w:rPr>
+          <w:rFonts w:ascii="Times New Roman" w:hAnsi="Times New Roman" w:cs="Times New Roman"/>
+        </w:rPr>
+        <w:t>ịa điểm</w:t>
+      </w:r>
+    </w:p>
+    <w:p>
+      <w:pPr>
+        <w:ind w:left="360"/>
+      </w:pPr>
+      <w:r>
+        <w:rPr>
+          <w:noProof/>
+        </w:rPr>
+        <w:drawing>
+          <wp:inline distT="0" distB="0" distL="0" distR="0">
+            <wp:extent cx="5943600" cy="4400140"/>
+            <wp:effectExtent l="19050" t="0" r="0" b="0"/>
+            <wp:docPr id="7" name="Picture 7"/>
+            <wp:cNvGraphicFramePr>
+              <a:graphicFrameLocks xmlns:a="http://schemas.openxmlformats.org/drawingml/2006/main" noChangeAspect="1"/>
+            </wp:cNvGraphicFramePr>
+            <a:graphic xmlns:a="http://schemas.openxmlformats.org/drawingml/2006/main">
+              <a:graphicData uri="http://schemas.openxmlformats.org/drawingml/2006/picture">
+                <pic:pic xmlns:pic="http://schemas.openxmlformats.org/drawingml/2006/picture">
+                  <pic:nvPicPr>
+                    <pic:cNvPr id="0" name="Picture 7"/>
+                    <pic:cNvPicPr>
+                      <a:picLocks noChangeAspect="1" noChangeArrowheads="1"/>
+                    </pic:cNvPicPr>
+                  </pic:nvPicPr>
+                  <pic:blipFill>
+                    <a:blip r:embed="rId7"/>
+                    <a:srcRect/>
+                    <a:stretch>
+                      <a:fillRect/>
+                    </a:stretch>
+                  </pic:blipFill>
+                  <pic:spPr bwMode="auto">
+                    <a:xfrm>
+                      <a:off x="0" y="0"/>
+                      <a:ext cx="5943600" cy="4400140"/>
+                    </a:xfrm>
+                    <a:prstGeom prst="rect">
+                      <a:avLst/>
+                    </a:prstGeom>
+                    <a:noFill/>
+                    <a:ln w="9525">
+                      <a:noFill/>
+                      <a:miter lim="800000"/>
+                      <a:headEnd/>
+                      <a:tailEnd/>
+                    </a:ln>
+                  </pic:spPr>
+                </pic:pic>
+              </a:graphicData>
+            </a:graphic>
+          </wp:inline>
+        </w:drawing>
+      </w:r>
+    </w:p>
+    <w:tbl>
+      <w:tblPr>
+        <w:tblStyle w:val="TableGrid"/>
+        <w:tblW w:w="9576" w:type="dxa"/>
+        <w:tblInd w:w="534" w:type="dxa"/>
+        <w:tblLook w:val="04A0"/>
+      </w:tblPr>
+      <w:tblGrid>
+        <w:gridCol w:w="3969"/>
+        <w:gridCol w:w="5607"/>
+      </w:tblGrid>
+      <w:tr>
+        <w:tc>
+          <w:tcPr>
+            <w:tcW w:w="3969" w:type="dxa"/>
+            <w:shd w:val="clear" w:color="auto" w:fill="403152" w:themeFill="accent4" w:themeFillShade="80"/>
+          </w:tcPr>
+          <w:p>
+            <w:bookmarkStart w:id="0" w:name="OLE_LINK1"/>
+            <w:bookmarkStart w:id="1" w:name="OLE_LINK2"/>
+            <w:r>
+              <w:t>Sự kiện chính</w:t>
+            </w:r>
+          </w:p>
+        </w:tc>
+        <w:tc>
+          <w:tcPr>
+            <w:tcW w:w="5607" w:type="dxa"/>
+            <w:shd w:val="clear" w:color="auto" w:fill="403152" w:themeFill="accent4" w:themeFillShade="80"/>
+          </w:tcPr>
+          <w:p>
+            <w:r>
+              <w:t>Mô tả</w:t>
+            </w:r>
+          </w:p>
+        </w:tc>
+      </w:tr>
+      <w:tr>
+        <w:tc>
+          <w:tcPr>
+            <w:tcW w:w="3969" w:type="dxa"/>
+          </w:tcPr>
+          <w:p>
+            <w:r>
+              <w:t>Frm_TiepNhanDiaDiem_Load</w:t>
+            </w:r>
+          </w:p>
+        </w:tc>
+        <w:tc>
+          <w:tcPr>
+            <w:tcW w:w="5607" w:type="dxa"/>
+          </w:tcPr>
+          <w:p>
+            <w:r>
+              <w:t>Load danh sách tất cả các địa điểm, gán vô DataSource của lsv_DanhSachDiaDiem</w:t>
+            </w:r>
+          </w:p>
+        </w:tc>
+      </w:tr>
+      <w:tr>
+        <w:tc>
+          <w:tcPr>
+            <w:tcW w:w="3969" w:type="dxa"/>
+          </w:tcPr>
+          <w:p>
+            <w:r>
+              <w:t>btnTim_Click</w:t>
+            </w:r>
+          </w:p>
+        </w:tc>
+        <w:tc>
+          <w:tcPr>
+            <w:tcW w:w="5607" w:type="dxa"/>
+          </w:tcPr>
+          <w:p>
+            <w:r>
+              <w:t>Tìm trên CSDL dựa trên các tiêu chí tìm kiếm. Kiểm tra checkbox chk_TimChinhXac để xem có tìm chính xác hay không. Nếu tìm không chính xác điều kiện là OR (tên và địa chỉ) và sử dụng LIKE. Nếu chính xác, sử dụng điều kiện AND và toán tử = để so sánh (trong câu lệnh SQL).</w:t>
+            </w:r>
+          </w:p>
+          <w:p>
+            <w:r>
+              <w:lastRenderedPageBreak/>
+              <w:t>Đưa kết quả tìm được vào lsv_DanhSachDiaDiem.</w:t>
+            </w:r>
+          </w:p>
+        </w:tc>
+      </w:tr>
+      <w:tr>
+        <w:tc>
+          <w:tcPr>
+            <w:tcW w:w="3969" w:type="dxa"/>
+          </w:tcPr>
+          <w:p>
+            <w:r>
+              <w:lastRenderedPageBreak/>
+              <w:t>btnXoa_Click</w:t>
+            </w:r>
+          </w:p>
+        </w:tc>
+        <w:tc>
+          <w:tcPr>
+            <w:tcW w:w="5607" w:type="dxa"/>
+          </w:tcPr>
+          <w:p>
+            <w:r>
+              <w:t>Hỏi người dùng có thật sự muốn xóa. Nếu có thì xóa trên CSDL. Refresh lại lsv_DanhSachDiaDiem.</w:t>
+            </w:r>
+          </w:p>
+        </w:tc>
+      </w:tr>
+      <w:tr>
+        <w:tc>
+          <w:tcPr>
+            <w:tcW w:w="3969" w:type="dxa"/>
+          </w:tcPr>
+          <w:p>
+            <w:r>
+              <w:t>btnThoat_Click</w:t>
+            </w:r>
+          </w:p>
+        </w:tc>
+        <w:tc>
+          <w:tcPr>
+            <w:tcW w:w="5607" w:type="dxa"/>
+          </w:tcPr>
+          <w:p>
+            <w:r>
+              <w:t>Hỏi có muốn thoát hay không? Nếu đồng ý, thì thoát chương trình. (Kiểm tra kết quả trả về của MessageBox bằng DialogResult).</w:t>
+            </w:r>
+          </w:p>
+        </w:tc>
+      </w:tr>
+      <w:bookmarkEnd w:id="0"/>
+      <w:bookmarkEnd w:id="1"/>
+    </w:tbl>
+    <w:p>
+      <w:pPr>
+        <w:ind w:left="360"/>
+      </w:pPr>
+    </w:p>
+    <w:p>
+      <w:pPr>
+        <w:pStyle w:val="Heading1"/>
+        <w:numPr>
+          <w:ilvl w:val="0"/>
+          <w:numId w:val="1"/>
+        </w:numPr>
+        <w:rPr>
+          <w:rFonts w:ascii="Times New Roman" w:hAnsi="Times New Roman" w:cs="Times New Roman"/>
+        </w:rPr>
+      </w:pPr>
+      <w:r>
+        <w:t>Qu</w:t>
+      </w:r>
+      <w:r>
+        <w:rPr>
+          <w:rFonts w:ascii="Times New Roman" w:hAnsi="Times New Roman" w:cs="Times New Roman"/>
+        </w:rPr>
+        <w:t>ản lý nhân viên</w:t>
+      </w:r>
+    </w:p>
+    <w:p>
+      <w:pPr>
+        <w:pStyle w:val="Heading2"/>
+        <w:numPr>
+          <w:ilvl w:val="1"/>
+          <w:numId w:val="1"/>
+        </w:numPr>
+        <w:rPr>
+          <w:rFonts w:ascii="Times New Roman" w:hAnsi="Times New Roman" w:cs="Times New Roman"/>
+        </w:rPr>
+      </w:pPr>
+      <w:r>
+        <w:t>Ti</w:t>
+      </w:r>
+      <w:r>
+        <w:rPr>
+          <w:rFonts w:ascii="Times New Roman" w:hAnsi="Times New Roman" w:cs="Times New Roman"/>
+        </w:rPr>
+        <w:t>ếp nhận nhân viên</w:t>
+      </w:r>
+    </w:p>
+    <w:p>
+      <w:pPr>
+        <w:ind w:left="360"/>
+      </w:pPr>
+      <w:r>
+        <w:rPr>
+          <w:noProof/>
+        </w:rPr>
+        <w:drawing>
+          <wp:inline distT="0" distB="0" distL="0" distR="0">
+            <wp:extent cx="4486275" cy="4486275"/>
+            <wp:effectExtent l="19050" t="0" r="9525" b="0"/>
+            <wp:docPr id="13" name="Picture 13"/>
+            <wp:cNvGraphicFramePr>
+              <a:graphicFrameLocks xmlns:a="http://schemas.openxmlformats.org/drawingml/2006/main" noChangeAspect="1"/>
+            </wp:cNvGraphicFramePr>
+            <a:graphic xmlns:a="http://schemas.openxmlformats.org/drawingml/2006/main">
+              <a:graphicData uri="http://schemas.openxmlformats.org/drawingml/2006/picture">
+                <pic:pic xmlns:pic="http://schemas.openxmlformats.org/drawingml/2006/picture">
+                  <pic:nvPicPr>
+                    <pic:cNvPr id="0" name="Picture 13"/>
+                    <pic:cNvPicPr>
+                      <a:picLocks noChangeAspect="1" noChangeArrowheads="1"/>
+                    </pic:cNvPicPr>
+                  </pic:nvPicPr>
+                  <pic:blipFill>
+                    <a:blip r:embed="rId8"/>
+                    <a:srcRect/>
+                    <a:stretch>
+                      <a:fillRect/>
+                    </a:stretch>
+                  </pic:blipFill>
+                  <pic:spPr bwMode="auto">
+                    <a:xfrm>
+                      <a:off x="0" y="0"/>
+                      <a:ext cx="4486275" cy="4486275"/>
+                    </a:xfrm>
+                    <a:prstGeom prst="rect">
+                      <a:avLst/>
+                    </a:prstGeom>
+                    <a:noFill/>
+                    <a:ln w="9525">
+                      <a:noFill/>
+                      <a:miter lim="800000"/>
+                      <a:headEnd/>
+                      <a:tailEnd/>
+                    </a:ln>
+                  </pic:spPr>
+                </pic:pic>
+              </a:graphicData>
+            </a:graphic>
+          </wp:inline>
+        </w:drawing>
+      </w:r>
+    </w:p>
+    <w:tbl>
+      <w:tblPr>
+        <w:tblStyle w:val="TableGrid"/>
+        <w:tblW w:w="9576" w:type="dxa"/>
+        <w:tblInd w:w="534" w:type="dxa"/>
+        <w:tblLook w:val="04A0"/>
+      </w:tblPr>
+      <w:tblGrid>
+        <w:gridCol w:w="4318"/>
+        <w:gridCol w:w="5258"/>
+      </w:tblGrid>
+      <w:tr>
+        <w:tc>
+          <w:tcPr>
+            <w:tcW w:w="4318" w:type="dxa"/>
+            <w:shd w:val="clear" w:color="auto" w:fill="403152" w:themeFill="accent4" w:themeFillShade="80"/>
+          </w:tcPr>
+          <w:p>
+            <w:r>
+              <w:t>Sự kiện chính</w:t>
+            </w:r>
+          </w:p>
+        </w:tc>
+        <w:tc>
+          <w:tcPr>
+            <w:tcW w:w="5258" w:type="dxa"/>
+            <w:shd w:val="clear" w:color="auto" w:fill="403152" w:themeFill="accent4" w:themeFillShade="80"/>
+          </w:tcPr>
+          <w:p>
+            <w:r>
+              <w:t>Mô tả</w:t>
+            </w:r>
+          </w:p>
+        </w:tc>
+      </w:tr>
+      <w:tr>
+        <w:tc>
+          <w:tcPr>
+            <w:tcW w:w="4318" w:type="dxa"/>
+          </w:tcPr>
+          <w:p>
+            <w:r>
+              <w:t>Dtgv_DanhSachNhanVien_RowAdded</w:t>
+            </w:r>
+          </w:p>
+        </w:tc>
+        <w:tc>
+          <w:tcPr>
+            <w:tcW w:w="5258" w:type="dxa"/>
+          </w:tcPr>
+          <w:p>
+            <w:r>
+              <w:t>Cập nhật lại STT của dòng bằng cách lấy STT của dòng trước đó rồi tăng lên 1. (Nếu cảm thấy quá khó Long sẽ code chỗ này)</w:t>
+            </w:r>
+          </w:p>
+        </w:tc>
+      </w:tr>
+      <w:tr>
+        <w:tc>
+          <w:tcPr>
+            <w:tcW w:w="4318" w:type="dxa"/>
+          </w:tcPr>
+          <w:p>
+            <w:r>
+              <w:t>btnLuu</w:t>
+            </w:r>
+            <w:r>
+              <w:t>_Click</w:t>
+            </w:r>
+          </w:p>
+        </w:tc>
+        <w:tc>
+          <w:tcPr>
+            <w:tcW w:w="5258" w:type="dxa"/>
+          </w:tcPr>
+          <w:p>
+            <w:r>
+              <w:t xml:space="preserve">Đếm số dòng. </w:t>
+            </w:r>
+            <w:r>
+              <w:t xml:space="preserve">Hỏi người dùng có thật sự muốn </w:t>
+            </w:r>
+            <w:r>
+              <w:lastRenderedPageBreak/>
+              <w:t>lưu nhiêu đó dòng không? Nếu có thì lưu</w:t>
+            </w:r>
+            <w:r>
+              <w:t>.</w:t>
+            </w:r>
+          </w:p>
+        </w:tc>
+      </w:tr>
+      <w:tr>
+        <w:tc>
+          <w:tcPr>
+            <w:tcW w:w="4318" w:type="dxa"/>
+          </w:tcPr>
+          <w:p>
+            <w:r>
+              <w:lastRenderedPageBreak/>
+              <w:t>btnThoat_Click</w:t>
+            </w:r>
+          </w:p>
+        </w:tc>
+        <w:tc>
+          <w:tcPr>
+            <w:tcW w:w="5258" w:type="dxa"/>
+          </w:tcPr>
+          <w:p>
+            <w:r>
+              <w:t>Hỏi có muốn thoát hay không? Nếu đồng ý, thì thoát chương trình. (Kiểm tra kết quả trả về của MessageBox bằng DialogResult).</w:t>
+            </w:r>
+          </w:p>
+        </w:tc>
+      </w:tr>
+    </w:tbl>
+    <w:p>
+      <w:pPr>
+        <w:ind w:left="360"/>
+      </w:pPr>
+    </w:p>
+    <w:p>
+      <w:pPr>
+        <w:ind w:left="360"/>
+        <w:rPr>
+          <w:i/>
+        </w:rPr>
+      </w:pPr>
+      <w:r>
+        <w:rPr>
+          <w:i/>
+        </w:rPr>
+        <w:t>Lưu ý: dòng mới sẽ tự động được thêm vào khi gõ chữ trên một cell bất kì.</w:t>
+      </w:r>
+    </w:p>
+    <w:p>
+      <w:pPr>
+        <w:pStyle w:val="Heading2"/>
+        <w:numPr>
+          <w:ilvl w:val="1"/>
+          <w:numId w:val="1"/>
+        </w:numPr>
+        <w:rPr>
+          <w:rFonts w:ascii="Times New Roman" w:hAnsi="Times New Roman" w:cs="Times New Roman"/>
+        </w:rPr>
+      </w:pPr>
+      <w:r>
+        <w:t>C</w:t>
+      </w:r>
+      <w:r>
+        <w:rPr>
+          <w:rFonts w:ascii="Times New Roman" w:hAnsi="Times New Roman" w:cs="Times New Roman"/>
+        </w:rPr>
+        <w:t>ập nhật thông tin nhân viên</w:t>
+      </w:r>
+    </w:p>
+    <w:p>
+      <w:pPr>
+        <w:ind w:left="360"/>
+      </w:pPr>
+      <w:r>
+        <w:rPr>
+          <w:noProof/>
+        </w:rPr>
+        <w:drawing>
+          <wp:inline distT="0" distB="0" distL="0" distR="0">
+            <wp:extent cx="4457700" cy="4914900"/>
+            <wp:effectExtent l="19050" t="0" r="0" b="0"/>
+            <wp:docPr id="16" name="Picture 16"/>
+            <wp:cNvGraphicFramePr>
+              <a:graphicFrameLocks xmlns:a="http://schemas.openxmlformats.org/drawingml/2006/main" noChangeAspect="1"/>
+            </wp:cNvGraphicFramePr>
+            <a:graphic xmlns:a="http://schemas.openxmlformats.org/drawingml/2006/main">
+              <a:graphicData uri="http://schemas.openxmlformats.org/drawingml/2006/picture">
+                <pic:pic xmlns:pic="http://schemas.openxmlformats.org/drawingml/2006/picture">
+                  <pic:nvPicPr>
+                    <pic:cNvPr id="0" name="Picture 16"/>
+                    <pic:cNvPicPr>
+                      <a:picLocks noChangeAspect="1" noChangeArrowheads="1"/>
+                    </pic:cNvPicPr>
+                  </pic:nvPicPr>
+                  <pic:blipFill>
+                    <a:blip r:embed="rId9"/>
+                    <a:srcRect/>
+                    <a:stretch>
+                      <a:fillRect/>
+                    </a:stretch>
+                  </pic:blipFill>
+                  <pic:spPr bwMode="auto">
+                    <a:xfrm>
+                      <a:off x="0" y="0"/>
+                      <a:ext cx="4457700" cy="4914900"/>
+                    </a:xfrm>
+                    <a:prstGeom prst="rect">
+                      <a:avLst/>
+                    </a:prstGeom>
+                    <a:noFill/>
+                    <a:ln w="9525">
+                      <a:noFill/>
+                      <a:miter lim="800000"/>
+                      <a:headEnd/>
+                      <a:tailEnd/>
+                    </a:ln>
+                  </pic:spPr>
+                </pic:pic>
+              </a:graphicData>
+            </a:graphic>
+          </wp:inline>
+        </w:drawing>
+      </w:r>
+    </w:p>
+    <w:tbl>
+      <w:tblPr>
+        <w:tblStyle w:val="TableGrid"/>
+        <w:tblW w:w="9576" w:type="dxa"/>
+        <w:tblInd w:w="534" w:type="dxa"/>
+        <w:tblLook w:val="04A0"/>
+      </w:tblPr>
+      <w:tblGrid>
+        <w:gridCol w:w="4318"/>
+        <w:gridCol w:w="5258"/>
+      </w:tblGrid>
+      <w:tr>
+        <w:tc>
+          <w:tcPr>
+            <w:tcW w:w="4318" w:type="dxa"/>
+            <w:shd w:val="clear" w:color="auto" w:fill="403152" w:themeFill="accent4" w:themeFillShade="80"/>
+          </w:tcPr>
+          <w:p>
+            <w:r>
+              <w:t>Sự kiện chính</w:t>
+            </w:r>
+          </w:p>
+        </w:tc>
+        <w:tc>
+          <w:tcPr>
+            <w:tcW w:w="5258" w:type="dxa"/>
+            <w:shd w:val="clear" w:color="auto" w:fill="403152" w:themeFill="accent4" w:themeFillShade="80"/>
+          </w:tcPr>
+          <w:p>
+            <w:r>
+              <w:t>Mô tả</w:t>
+            </w:r>
+          </w:p>
+        </w:tc>
+      </w:tr>
+      <w:tr>
+        <w:tc>
+          <w:tcPr>
+            <w:tcW w:w="4318" w:type="dxa"/>
+          </w:tcPr>
+          <w:p>
+            <w:r>
+              <w:t>Frm_CapNhatNhanVien_Load</w:t>
+            </w:r>
+          </w:p>
+        </w:tc>
+        <w:tc>
+          <w:tcPr>
+            <w:tcW w:w="5258" w:type="dxa"/>
+          </w:tcPr>
+          <w:p>
+            <w:r>
+              <w:t>Load toàn bộ danh sách nhân viên hiện có.</w:t>
+            </w:r>
+          </w:p>
+        </w:tc>
+      </w:tr>
+      <w:tr>
+        <w:tc>
+          <w:tcPr>
+            <w:tcW w:w="4318" w:type="dxa"/>
+          </w:tcPr>
+          <w:p>
+            <w:r>
+              <w:t>btnTim_Click</w:t>
+            </w:r>
+          </w:p>
+        </w:tc>
+        <w:tc>
+          <w:tcPr>
+            <w:tcW w:w="5258" w:type="dxa"/>
+          </w:tcPr>
+          <w:p>
+            <w:r>
+              <w:t>Tìm nhân viên và hiển thị trên dtgv_DanhSachNhanVien</w:t>
+            </w:r>
+            <w:r>
+              <w:t>.</w:t>
+            </w:r>
+          </w:p>
+        </w:tc>
+      </w:tr>
+      <w:tr>
+        <w:tc>
+          <w:tcPr>
+            <w:tcW w:w="4318" w:type="dxa"/>
+          </w:tcPr>
+          <w:p>
+            <w:r>
+              <w:t>btnLuu_Click</w:t>
+            </w:r>
+          </w:p>
+        </w:tc>
+        <w:tc>
+          <w:tcPr>
+            <w:tcW w:w="5258" w:type="dxa"/>
+          </w:tcPr>
+          <w:p>
+            <w:r>
+              <w:t>Đếm số dòng. Hỏi người dùng có thật sự muốn lưu nhiêu đó dòng không? Nếu có thì lưu.</w:t>
+            </w:r>
+          </w:p>
+        </w:tc>
+      </w:tr>
+      <w:tr>
+        <w:tc>
+          <w:tcPr>
+            <w:tcW w:w="4318" w:type="dxa"/>
+          </w:tcPr>
+          <w:p>
+            <w:r>
+              <w:t>btnThoat_Click</w:t>
+            </w:r>
+          </w:p>
+        </w:tc>
+        <w:tc>
+          <w:tcPr>
+            <w:tcW w:w="5258" w:type="dxa"/>
+          </w:tcPr>
+          <w:p>
+            <w:r>
+              <w:t xml:space="preserve">Hỏi có muốn thoát hay không? Nếu đồng ý, thì </w:t>
+            </w:r>
+            <w:r>
+              <w:lastRenderedPageBreak/>
+              <w:t>thoát chương trình. (Kiểm tra kết quả trả về của MessageBox bằng DialogResult).</w:t>
+            </w:r>
+          </w:p>
+        </w:tc>
+      </w:tr>
+    </w:tbl>
+    <w:p>
+      <w:pPr>
+        <w:pStyle w:val="Heading2"/>
+        <w:numPr>
+          <w:ilvl w:val="1"/>
+          <w:numId w:val="1"/>
+        </w:numPr>
+      </w:pPr>
+      <w:r>
+        <w:lastRenderedPageBreak/>
+        <w:t>Xóa nhân viên</w:t>
+      </w:r>
+    </w:p>
+    <w:p>
+      <w:pPr>
+        <w:ind w:left="360"/>
+      </w:pPr>
+      <w:r>
+        <w:rPr>
+          <w:noProof/>
+        </w:rPr>
+        <w:drawing>
+          <wp:inline distT="0" distB="0" distL="0" distR="0">
+            <wp:extent cx="4295775" cy="4457700"/>
+            <wp:effectExtent l="19050" t="0" r="9525" b="0"/>
+            <wp:docPr id="22" name="Picture 22"/>
+            <wp:cNvGraphicFramePr>
+              <a:graphicFrameLocks xmlns:a="http://schemas.openxmlformats.org/drawingml/2006/main" noChangeAspect="1"/>
+            </wp:cNvGraphicFramePr>
+            <a:graphic xmlns:a="http://schemas.openxmlformats.org/drawingml/2006/main">
+              <a:graphicData uri="http://schemas.openxmlformats.org/drawingml/2006/picture">
+                <pic:pic xmlns:pic="http://schemas.openxmlformats.org/drawingml/2006/picture">
+                  <pic:nvPicPr>
+                    <pic:cNvPr id="0" name="Picture 22"/>
+                    <pic:cNvPicPr>
+                      <a:picLocks noChangeAspect="1" noChangeArrowheads="1"/>
+                    </pic:cNvPicPr>
+                  </pic:nvPicPr>
+                  <pic:blipFill>
+                    <a:blip r:embed="rId10"/>
+                    <a:srcRect/>
+                    <a:stretch>
+                      <a:fillRect/>
+                    </a:stretch>
+                  </pic:blipFill>
+                  <pic:spPr bwMode="auto">
+                    <a:xfrm>
+                      <a:off x="0" y="0"/>
+                      <a:ext cx="4295775" cy="4457700"/>
+                    </a:xfrm>
+                    <a:prstGeom prst="rect">
+                      <a:avLst/>
+                    </a:prstGeom>
+                    <a:noFill/>
+                    <a:ln w="9525">
+                      <a:noFill/>
+                      <a:miter lim="800000"/>
+                      <a:headEnd/>
+                      <a:tailEnd/>
+                    </a:ln>
+                  </pic:spPr>
+                </pic:pic>
+              </a:graphicData>
+            </a:graphic>
+          </wp:inline>
+        </w:drawing>
+      </w:r>
+    </w:p>
+    <w:tbl>
+      <w:tblPr>
+        <w:tblStyle w:val="TableGrid"/>
+        <w:tblW w:w="9576" w:type="dxa"/>
+        <w:tblInd w:w="534" w:type="dxa"/>
+        <w:tblLook w:val="04A0"/>
+      </w:tblPr>
+      <w:tblGrid>
+        <w:gridCol w:w="4318"/>
+        <w:gridCol w:w="5258"/>
+      </w:tblGrid>
+      <w:tr>
+        <w:tc>
+          <w:tcPr>
+            <w:tcW w:w="4318" w:type="dxa"/>
+            <w:shd w:val="clear" w:color="auto" w:fill="403152" w:themeFill="accent4" w:themeFillShade="80"/>
+          </w:tcPr>
+          <w:p>
+            <w:r>
+              <w:t>Sự kiện chính</w:t>
+            </w:r>
+          </w:p>
+        </w:tc>
+        <w:tc>
+          <w:tcPr>
+            <w:tcW w:w="5258" w:type="dxa"/>
+            <w:shd w:val="clear" w:color="auto" w:fill="403152" w:themeFill="accent4" w:themeFillShade="80"/>
+          </w:tcPr>
+          <w:p>
+            <w:r>
+              <w:t>Mô tả</w:t>
+            </w:r>
+          </w:p>
+        </w:tc>
+      </w:tr>
+      <w:tr>
+        <w:tc>
+          <w:tcPr>
+            <w:tcW w:w="4318" w:type="dxa"/>
+          </w:tcPr>
+          <w:p>
+            <w:r>
+              <w:t>Frm_CapNhatNhanVien_Load</w:t>
+            </w:r>
+          </w:p>
+        </w:tc>
+        <w:tc>
+          <w:tcPr>
+            <w:tcW w:w="5258" w:type="dxa"/>
+          </w:tcPr>
+          <w:p>
+            <w:r>
+              <w:t>Load toàn bộ danh sách nhân viên hiện có.</w:t>
+            </w:r>
+          </w:p>
+        </w:tc>
+      </w:tr>
+      <w:tr>
+        <w:tc>
+          <w:tcPr>
+            <w:tcW w:w="4318" w:type="dxa"/>
+          </w:tcPr>
+          <w:p>
+            <w:r>
+              <w:t>btnTim_Click</w:t>
+            </w:r>
+          </w:p>
+        </w:tc>
+        <w:tc>
+          <w:tcPr>
+            <w:tcW w:w="5258" w:type="dxa"/>
+          </w:tcPr>
+          <w:p>
+            <w:r>
+              <w:t>Tìm nhân viên và hiển thị trên dtgv_DanhSachNhanVien.</w:t>
+            </w:r>
+          </w:p>
+        </w:tc>
+      </w:tr>
+      <w:tr>
+        <w:tc>
+          <w:tcPr>
+            <w:tcW w:w="4318" w:type="dxa"/>
+          </w:tcPr>
+          <w:p>
+            <w:r>
+              <w:t>btn</w:t>
+            </w:r>
+            <w:r>
+              <w:t>Xóa</w:t>
+            </w:r>
+            <w:r>
+              <w:t>_Click</w:t>
+            </w:r>
+          </w:p>
+        </w:tc>
+        <w:tc>
+          <w:tcPr>
+            <w:tcW w:w="5258" w:type="dxa"/>
+          </w:tcPr>
+          <w:p>
+            <w:r>
+              <w:t>Hỏi người dùng có thật sự muốn</w:t>
+            </w:r>
+            <w:r>
+              <w:t xml:space="preserve"> xóa</w:t>
+            </w:r>
+            <w:r>
+              <w:t xml:space="preserve"> không? Nếu có thì lưu</w:t>
+            </w:r>
+            <w:r>
+              <w:t>, remove đi những row được chọn trên màn hình</w:t>
+            </w:r>
+            <w:r>
+              <w:t>.</w:t>
+            </w:r>
+            <w:r>
+              <w:t xml:space="preserve"> (Muốn biết row nào được chọn kiểm tra giá trị cell[0] Rows</w:t>
+            </w:r>
+            <w:r>
+              <w:t>[i].Cells[0].Value, nhớ ép kiểm về DataGridViewCheckBoxCell.</w:t>
+            </w:r>
+          </w:p>
+        </w:tc>
+      </w:tr>
+      <w:tr>
+        <w:tc>
+          <w:tcPr>
+            <w:tcW w:w="4318" w:type="dxa"/>
+          </w:tcPr>
+          <w:p>
+            <w:r>
+              <w:t>btnThoat_Click</w:t>
+            </w:r>
+          </w:p>
+        </w:tc>
+        <w:tc>
+          <w:tcPr>
+            <w:tcW w:w="5258" w:type="dxa"/>
+          </w:tcPr>
+          <w:p>
+            <w:r>
+              <w:t>Hỏi có muốn thoát hay không? Nếu đồng ý, thì thoát chương trình. (Kiểm tra kết quả trả về của MessageBox bằng DialogResult).</w:t>
+            </w:r>
+          </w:p>
+        </w:tc>
+      </w:tr>
+    </w:tbl>
+    <w:p>
+      <w:pPr>
+        <w:ind w:left="360"/>
+      </w:pPr>
+    </w:p>
     <w:sectPr>
       <w:pgSz w:w="12240" w:h="15840"/>
       <w:pgMar w:top="1440" w:right="1440" w:bottom="1440" w:left="1440" w:header="720" w:footer="720" w:gutter="0"/>
@@ -44,6 +1444,135 @@
     </w:sectPr>
   </w:body>
 </w:document>
+</file>
+
+<file path=word/numbering.xml><?xml version="1.0" encoding="utf-8"?>
+<w:numbering xmlns:ve="http://schemas.openxmlformats.org/markup-compatibility/2006" xmlns:o="urn:schemas-microsoft-com:office:office" xmlns:r="http://schemas.openxmlformats.org/officeDocument/2006/relationships" xmlns:m="http://schemas.openxmlformats.org/officeDocument/2006/math" xmlns:v="urn:schemas-microsoft-com:vml" xmlns:wp="http://schemas.openxmlformats.org/drawingml/2006/wordprocessingDrawing" xmlns:w10="urn:schemas-microsoft-com:office:word" xmlns:w="http://schemas.openxmlformats.org/wordprocessingml/2006/main" xmlns:wne="http://schemas.microsoft.com/office/word/2006/wordml">
+  <w:abstractNum w:abstractNumId="0">
+    <w:nsid w:val="24795C9B"/>
+    <w:multiLevelType w:val="multilevel"/>
+    <w:tmpl w:val="332EBA70"/>
+    <w:lvl w:ilvl="0">
+      <w:start w:val="1"/>
+      <w:numFmt w:val="decimal"/>
+      <w:lvlText w:val="%1."/>
+      <w:lvlJc w:val="left"/>
+      <w:pPr>
+        <w:ind w:left="720" w:hanging="360"/>
+      </w:pPr>
+      <w:rPr>
+        <w:rFonts w:hint="default"/>
+      </w:rPr>
+    </w:lvl>
+    <w:lvl w:ilvl="1">
+      <w:start w:val="1"/>
+      <w:numFmt w:val="decimal"/>
+      <w:isLgl/>
+      <w:lvlText w:val="%1.%2."/>
+      <w:lvlJc w:val="left"/>
+      <w:pPr>
+        <w:ind w:left="1080" w:hanging="720"/>
+      </w:pPr>
+      <w:rPr>
+        <w:rFonts w:hint="default"/>
+      </w:rPr>
+    </w:lvl>
+    <w:lvl w:ilvl="2">
+      <w:start w:val="1"/>
+      <w:numFmt w:val="decimal"/>
+      <w:isLgl/>
+      <w:lvlText w:val="%1.%2.%3."/>
+      <w:lvlJc w:val="left"/>
+      <w:pPr>
+        <w:ind w:left="1080" w:hanging="720"/>
+      </w:pPr>
+      <w:rPr>
+        <w:rFonts w:hint="default"/>
+      </w:rPr>
+    </w:lvl>
+    <w:lvl w:ilvl="3">
+      <w:start w:val="1"/>
+      <w:numFmt w:val="decimal"/>
+      <w:isLgl/>
+      <w:lvlText w:val="%1.%2.%3.%4."/>
+      <w:lvlJc w:val="left"/>
+      <w:pPr>
+        <w:ind w:left="1440" w:hanging="1080"/>
+      </w:pPr>
+      <w:rPr>
+        <w:rFonts w:hint="default"/>
+      </w:rPr>
+    </w:lvl>
+    <w:lvl w:ilvl="4">
+      <w:start w:val="1"/>
+      <w:numFmt w:val="decimal"/>
+      <w:isLgl/>
+      <w:lvlText w:val="%1.%2.%3.%4.%5."/>
+      <w:lvlJc w:val="left"/>
+      <w:pPr>
+        <w:ind w:left="1800" w:hanging="1440"/>
+      </w:pPr>
+      <w:rPr>
+        <w:rFonts w:hint="default"/>
+      </w:rPr>
+    </w:lvl>
+    <w:lvl w:ilvl="5">
+      <w:start w:val="1"/>
+      <w:numFmt w:val="decimal"/>
+      <w:isLgl/>
+      <w:lvlText w:val="%1.%2.%3.%4.%5.%6."/>
+      <w:lvlJc w:val="left"/>
+      <w:pPr>
+        <w:ind w:left="1800" w:hanging="1440"/>
+      </w:pPr>
+      <w:rPr>
+        <w:rFonts w:hint="default"/>
+      </w:rPr>
+    </w:lvl>
+    <w:lvl w:ilvl="6">
+      <w:start w:val="1"/>
+      <w:numFmt w:val="decimal"/>
+      <w:isLgl/>
+      <w:lvlText w:val="%1.%2.%3.%4.%5.%6.%7."/>
+      <w:lvlJc w:val="left"/>
+      <w:pPr>
+        <w:ind w:left="2160" w:hanging="1800"/>
+      </w:pPr>
+      <w:rPr>
+        <w:rFonts w:hint="default"/>
+      </w:rPr>
+    </w:lvl>
+    <w:lvl w:ilvl="7">
+      <w:start w:val="1"/>
+      <w:numFmt w:val="decimal"/>
+      <w:isLgl/>
+      <w:lvlText w:val="%1.%2.%3.%4.%5.%6.%7.%8."/>
+      <w:lvlJc w:val="left"/>
+      <w:pPr>
+        <w:ind w:left="2160" w:hanging="1800"/>
+      </w:pPr>
+      <w:rPr>
+        <w:rFonts w:hint="default"/>
+      </w:rPr>
+    </w:lvl>
+    <w:lvl w:ilvl="8">
+      <w:start w:val="1"/>
+      <w:numFmt w:val="decimal"/>
+      <w:isLgl/>
+      <w:lvlText w:val="%1.%2.%3.%4.%5.%6.%7.%8.%9."/>
+      <w:lvlJc w:val="left"/>
+      <w:pPr>
+        <w:ind w:left="2520" w:hanging="2160"/>
+      </w:pPr>
+      <w:rPr>
+        <w:rFonts w:hint="default"/>
+      </w:rPr>
+    </w:lvl>
+  </w:abstractNum>
+  <w:num w:numId="1">
+    <w:abstractNumId w:val="0"/>
+  </w:num>
+</w:numbering>
 </file>
 
 <file path=word/styles.xml><?xml version="1.0" encoding="utf-8"?>
@@ -205,10 +1734,56 @@
   <w:style w:type="paragraph" w:default="1" w:styleId="Normal">
     <w:name w:val="Normal"/>
     <w:qFormat/>
-    <w:rsid w:val="00284F23"/>
+    <w:rsid w:val="00B85BF7"/>
     <w:rPr>
       <w:rFonts w:ascii="Times New Roman" w:hAnsi="Times New Roman"/>
-      <w:sz w:val="24"/>
+      <w:sz w:val="26"/>
+    </w:rPr>
+  </w:style>
+  <w:style w:type="paragraph" w:styleId="Heading1">
+    <w:name w:val="heading 1"/>
+    <w:basedOn w:val="Normal"/>
+    <w:next w:val="Normal"/>
+    <w:link w:val="Heading1Char"/>
+    <w:uiPriority w:val="9"/>
+    <w:qFormat/>
+    <w:rsid w:val="00B85BF7"/>
+    <w:pPr>
+      <w:keepNext/>
+      <w:keepLines/>
+      <w:spacing w:before="480" w:after="0"/>
+      <w:outlineLvl w:val="0"/>
+    </w:pPr>
+    <w:rPr>
+      <w:rFonts w:asciiTheme="majorHAnsi" w:eastAsiaTheme="majorEastAsia" w:hAnsiTheme="majorHAnsi" w:cstheme="majorBidi"/>
+      <w:b/>
+      <w:bCs/>
+      <w:color w:val="365F91" w:themeColor="accent1" w:themeShade="BF"/>
+      <w:sz w:val="28"/>
+      <w:szCs w:val="28"/>
+    </w:rPr>
+  </w:style>
+  <w:style w:type="paragraph" w:styleId="Heading2">
+    <w:name w:val="heading 2"/>
+    <w:basedOn w:val="Normal"/>
+    <w:next w:val="Normal"/>
+    <w:link w:val="Heading2Char"/>
+    <w:uiPriority w:val="9"/>
+    <w:unhideWhenUsed/>
+    <w:qFormat/>
+    <w:rsid w:val="00B85BF7"/>
+    <w:pPr>
+      <w:keepNext/>
+      <w:keepLines/>
+      <w:spacing w:before="200" w:after="0"/>
+      <w:outlineLvl w:val="1"/>
+    </w:pPr>
+    <w:rPr>
+      <w:rFonts w:asciiTheme="majorHAnsi" w:eastAsiaTheme="majorEastAsia" w:hAnsiTheme="majorHAnsi" w:cstheme="majorBidi"/>
+      <w:b/>
+      <w:bCs/>
+      <w:color w:val="4F81BD" w:themeColor="accent1"/>
+      <w:szCs w:val="26"/>
     </w:rPr>
   </w:style>
   <w:style w:type="character" w:default="1" w:styleId="DefaultParagraphFont">
@@ -238,6 +1813,131 @@
     <w:uiPriority w:val="99"/>
     <w:semiHidden/>
     <w:unhideWhenUsed/>
+  </w:style>
+  <w:style w:type="paragraph" w:styleId="Title">
+    <w:name w:val="Title"/>
+    <w:basedOn w:val="Normal"/>
+    <w:next w:val="Normal"/>
+    <w:link w:val="TitleChar"/>
+    <w:uiPriority w:val="10"/>
+    <w:qFormat/>
+    <w:rsid w:val="00B85BF7"/>
+    <w:pPr>
+      <w:pBdr>
+        <w:bottom w:val="single" w:sz="8" w:space="4" w:color="4F81BD" w:themeColor="accent1"/>
+      </w:pBdr>
+      <w:spacing w:after="300" w:line="240" w:lineRule="auto"/>
+      <w:contextualSpacing/>
+    </w:pPr>
+    <w:rPr>
+      <w:rFonts w:asciiTheme="majorHAnsi" w:eastAsiaTheme="majorEastAsia" w:hAnsiTheme="majorHAnsi" w:cstheme="majorBidi"/>
+      <w:color w:val="17365D" w:themeColor="text2" w:themeShade="BF"/>
+      <w:spacing w:val="5"/>
+      <w:kern w:val="28"/>
+      <w:sz w:val="52"/>
+      <w:szCs w:val="52"/>
+    </w:rPr>
+  </w:style>
+  <w:style w:type="character" w:customStyle="1" w:styleId="TitleChar">
+    <w:name w:val="Title Char"/>
+    <w:basedOn w:val="DefaultParagraphFont"/>
+    <w:link w:val="Title"/>
+    <w:uiPriority w:val="10"/>
+    <w:rsid w:val="00B85BF7"/>
+    <w:rPr>
+      <w:rFonts w:asciiTheme="majorHAnsi" w:eastAsiaTheme="majorEastAsia" w:hAnsiTheme="majorHAnsi" w:cstheme="majorBidi"/>
+      <w:color w:val="17365D" w:themeColor="text2" w:themeShade="BF"/>
+      <w:spacing w:val="5"/>
+      <w:kern w:val="28"/>
+      <w:sz w:val="52"/>
+      <w:szCs w:val="52"/>
+    </w:rPr>
+  </w:style>
+  <w:style w:type="character" w:customStyle="1" w:styleId="Heading1Char">
+    <w:name w:val="Heading 1 Char"/>
+    <w:basedOn w:val="DefaultParagraphFont"/>
+    <w:link w:val="Heading1"/>
+    <w:uiPriority w:val="9"/>
+    <w:rsid w:val="00B85BF7"/>
+    <w:rPr>
+      <w:rFonts w:asciiTheme="majorHAnsi" w:eastAsiaTheme="majorEastAsia" w:hAnsiTheme="majorHAnsi" w:cstheme="majorBidi"/>
+      <w:b/>
+      <w:bCs/>
+      <w:color w:val="365F91" w:themeColor="accent1" w:themeShade="BF"/>
+      <w:sz w:val="28"/>
+      <w:szCs w:val="28"/>
+    </w:rPr>
+  </w:style>
+  <w:style w:type="character" w:customStyle="1" w:styleId="Heading2Char">
+    <w:name w:val="Heading 2 Char"/>
+    <w:basedOn w:val="DefaultParagraphFont"/>
+    <w:link w:val="Heading2"/>
+    <w:uiPriority w:val="9"/>
+    <w:rsid w:val="00B85BF7"/>
+    <w:rPr>
+      <w:rFonts w:asciiTheme="majorHAnsi" w:eastAsiaTheme="majorEastAsia" w:hAnsiTheme="majorHAnsi" w:cstheme="majorBidi"/>
+      <w:b/>
+      <w:bCs/>
+      <w:color w:val="4F81BD" w:themeColor="accent1"/>
+      <w:sz w:val="26"/>
+      <w:szCs w:val="26"/>
+    </w:rPr>
+  </w:style>
+  <w:style w:type="paragraph" w:styleId="BalloonText">
+    <w:name w:val="Balloon Text"/>
+    <w:basedOn w:val="Normal"/>
+    <w:link w:val="BalloonTextChar"/>
+    <w:uiPriority w:val="99"/>
+    <w:semiHidden/>
+    <w:unhideWhenUsed/>
+    <w:rsid w:val="00DA12A8"/>
+    <w:pPr>
+      <w:spacing w:after="0" w:line="240" w:lineRule="auto"/>
+    </w:pPr>
+    <w:rPr>
+      <w:rFonts w:ascii="Tahoma" w:hAnsi="Tahoma" w:cs="Tahoma"/>
+      <w:sz w:val="16"/>
+      <w:szCs w:val="16"/>
+    </w:rPr>
+  </w:style>
+  <w:style w:type="character" w:customStyle="1" w:styleId="BalloonTextChar">
+    <w:name w:val="Balloon Text Char"/>
+    <w:basedOn w:val="DefaultParagraphFont"/>
+    <w:link w:val="BalloonText"/>
+    <w:uiPriority w:val="99"/>
+    <w:semiHidden/>
+    <w:rsid w:val="00DA12A8"/>
+    <w:rPr>
+      <w:rFonts w:ascii="Tahoma" w:hAnsi="Tahoma" w:cs="Tahoma"/>
+      <w:sz w:val="16"/>
+      <w:szCs w:val="16"/>
+    </w:rPr>
+  </w:style>
+  <w:style w:type="table" w:styleId="TableGrid">
+    <w:name w:val="Table Grid"/>
+    <w:basedOn w:val="TableNormal"/>
+    <w:uiPriority w:val="59"/>
+    <w:rsid w:val="00DA12A8"/>
+    <w:pPr>
+      <w:spacing w:after="0" w:line="240" w:lineRule="auto"/>
+    </w:pPr>
+    <w:tblPr>
+      <w:tblInd w:w="0" w:type="dxa"/>
+      <w:tblBorders>
+        <w:top w:val="single" w:sz="4" w:space="0" w:color="000000" w:themeColor="text1"/>
+        <w:left w:val="single" w:sz="4" w:space="0" w:color="000000" w:themeColor="text1"/>
+        <w:bottom w:val="single" w:sz="4" w:space="0" w:color="000000" w:themeColor="text1"/>
+        <w:right w:val="single" w:sz="4" w:space="0" w:color="000000" w:themeColor="text1"/>
+        <w:insideH w:val="single" w:sz="4" w:space="0" w:color="000000" w:themeColor="text1"/>
+        <w:insideV w:val="single" w:sz="4" w:space="0" w:color="000000" w:themeColor="text1"/>
+      </w:tblBorders>
+      <w:tblCellMar>
+        <w:top w:w="0" w:type="dxa"/>
+        <w:left w:w="108" w:type="dxa"/>
+        <w:bottom w:w="0" w:type="dxa"/>
+        <w:right w:w="108" w:type="dxa"/>
+      </w:tblCellMar>
+    </w:tblPr>
   </w:style>
 </w:styles>
 </file>

</xml_diff>